<commit_message>
Added comments to code and made it more readable
</commit_message>
<xml_diff>
--- a/Assignment 2/Resource Utilization and Cost Reduction in Distributed Systems.docx
+++ b/Assignment 2/Resource Utilization and Cost Reduction in Distributed Systems.docx
@@ -91,7 +91,19 @@
     </w:p>
     <w:p>
       <w:r>
-        <w:t>In this instance, the best-fit algorithm is being improved upon to minimize server rental cost and maximise average resource utilisation.</w:t>
+        <w:t xml:space="preserve">In this instance, the best-fit algorithm is being improved upon to minimize </w:t>
+      </w:r>
+      <w:r>
+        <w:t>turnaround time</w:t>
+      </w:r>
+      <w:r>
+        <w:t xml:space="preserve"> and </w:t>
+      </w:r>
+      <w:r>
+        <w:t>minimize server rental cost</w:t>
+      </w:r>
+      <w:r>
+        <w:t>.</w:t>
       </w:r>
     </w:p>
     <w:p/>
@@ -126,21 +138,231 @@
     </w:p>
     <w:p/>
     <w:p>
-      <w:r>
+      <w:pPr>
+        <w:rPr>
+          <w:u w:val="single"/>
+        </w:rPr>
+      </w:pPr>
+      <w:r>
+        <w:rPr>
+          <w:u w:val="single"/>
+        </w:rPr>
         <w:t>Algorithm Description</w:t>
       </w:r>
     </w:p>
+    <w:p>
+      <w:r>
+        <w:t xml:space="preserve">The algorithm </w:t>
+      </w:r>
+      <w:proofErr w:type="gramStart"/>
+      <w:r>
+        <w:t>takes into account</w:t>
+      </w:r>
+      <w:proofErr w:type="gramEnd"/>
+      <w:r>
+        <w:t xml:space="preserve"> the available servers for the job using the “GETS Avail” command and calculates and compares the fitness values of each of the servers. Once the lowest fitness value is found, all the servers that returned the lowest fitness value are compared to see how many jobs they are running (using the “CNTJ” command). The server with the most running jobs is selected and if there are multiple with the same amount of running jobs, the first selected server is chosen.</w:t>
+      </w:r>
+      <w:r>
+        <w:t xml:space="preserve"> Below are two examples of how the algorithm would function in two different scenarios.</w:t>
+      </w:r>
+    </w:p>
     <w:p/>
-    <w:p>
-      <w:pPr>
-        <w:rPr>
-          <w:u w:val="single"/>
-        </w:rPr>
-      </w:pPr>
-      <w:r>
-        <w:rPr>
-          <w:u w:val="single"/>
-        </w:rPr>
+    <w:p/>
+    <w:p/>
+    <w:p/>
+    <w:p/>
+    <w:p/>
+    <w:p>
+      <w:pPr>
+        <w:rPr>
+          <w:u w:val="single"/>
+        </w:rPr>
+      </w:pPr>
+      <w:r>
+        <w:rPr>
+          <w:u w:val="single"/>
+        </w:rPr>
+        <w:lastRenderedPageBreak/>
+        <w:t>Example 1:</w:t>
+      </w:r>
+    </w:p>
+    <w:p>
+      <w:r>
+        <w:t>For this example, imagine you have 3 servers as follows:</w:t>
+      </w:r>
+    </w:p>
+    <w:p>
+      <w:pPr>
+        <w:ind w:left="720"/>
+      </w:pPr>
+      <w:r>
+        <w:t>Server-A: A server with 2 CPU Core</w:t>
+      </w:r>
+    </w:p>
+    <w:p>
+      <w:pPr>
+        <w:ind w:left="720"/>
+      </w:pPr>
+      <w:r>
+        <w:t>Server-B: A server with 2 CPU Cores</w:t>
+      </w:r>
+    </w:p>
+    <w:p>
+      <w:pPr>
+        <w:ind w:left="720"/>
+      </w:pPr>
+      <w:r>
+        <w:t>Server-C: A server with 3 CPU Cores</w:t>
+      </w:r>
+    </w:p>
+    <w:p>
+      <w:r>
+        <w:t>Now imagine you have the following jobs:</w:t>
+      </w:r>
+    </w:p>
+    <w:p>
+      <w:r>
+        <w:tab/>
+        <w:t>Job-A: Requires 1 CPU Core</w:t>
+      </w:r>
+    </w:p>
+    <w:p>
+      <w:r>
+        <w:tab/>
+        <w:t>Job-B: Requires 2 CPU Cores</w:t>
+      </w:r>
+    </w:p>
+    <w:p>
+      <w:r>
+        <w:tab/>
+        <w:t>Job-C: Requires 2 CPU Cores</w:t>
+      </w:r>
+    </w:p>
+    <w:p>
+      <w:r>
+        <w:tab/>
+        <w:t xml:space="preserve">Job-D: Requires </w:t>
+      </w:r>
+      <w:r>
+        <w:t>1</w:t>
+      </w:r>
+      <w:r>
+        <w:t xml:space="preserve"> CPU Cores</w:t>
+      </w:r>
+    </w:p>
+    <w:p>
+      <w:r>
+        <w:t>Job-A is sent to the client and the client calculates and compares the fitness scores of the servers (finds the server(s) with the least remaining CPU cores if the job was to be run on them)</w:t>
+      </w:r>
+      <w:r>
+        <w:t xml:space="preserve"> and schedules the job for Server-A. The client is then sent Job-B and calculates that it is to be sent to Server-B as Server-A does not currently have enough CPU Cores available and Server-B’s fitness score is better than Server-C’s. The client then schedules Job-B to Server-B. Job-C is then sent to the client which only receives Server-C as available (has enough CPU Cores available) and hence schedules Job-C to Server-C. Job-D is then sent to the client which then compares the fitness values of Server-A and Server-C (as they are the only 2 servers with 1 CPU Core available) and finds that they are both the same. The client then schedules the job to Server-A as it is found before Server-C.</w:t>
+      </w:r>
+    </w:p>
+    <w:p>
+      <w:pPr>
+        <w:rPr>
+          <w:u w:val="single"/>
+        </w:rPr>
+      </w:pPr>
+      <w:r>
+        <w:rPr>
+          <w:u w:val="single"/>
+        </w:rPr>
+        <w:t>Example 2:</w:t>
+      </w:r>
+    </w:p>
+    <w:p>
+      <w:r>
+        <w:t>For this example, imagine you have 3 servers as follows:</w:t>
+      </w:r>
+    </w:p>
+    <w:p>
+      <w:pPr>
+        <w:ind w:left="720"/>
+      </w:pPr>
+      <w:r>
+        <w:t xml:space="preserve">Server-A: A server with </w:t>
+      </w:r>
+      <w:r>
+        <w:t>1</w:t>
+      </w:r>
+      <w:r>
+        <w:t xml:space="preserve"> CPU Core</w:t>
+      </w:r>
+    </w:p>
+    <w:p>
+      <w:pPr>
+        <w:ind w:left="720"/>
+      </w:pPr>
+      <w:r>
+        <w:t>Server-B: A server with 2 CPU Cores</w:t>
+      </w:r>
+    </w:p>
+    <w:p>
+      <w:r>
+        <w:t>Now imagine you have the following jobs:</w:t>
+      </w:r>
+    </w:p>
+    <w:p>
+      <w:r>
+        <w:tab/>
+        <w:t>Job-A: Requires 1 CPU Core</w:t>
+      </w:r>
+    </w:p>
+    <w:p>
+      <w:r>
+        <w:tab/>
+        <w:t xml:space="preserve">Job-B: Requires </w:t>
+      </w:r>
+      <w:r>
+        <w:t>1</w:t>
+      </w:r>
+      <w:r>
+        <w:t xml:space="preserve"> CPU Core</w:t>
+      </w:r>
+    </w:p>
+    <w:p>
+      <w:r>
+        <w:tab/>
+        <w:t xml:space="preserve">Job-C: Requires </w:t>
+      </w:r>
+      <w:r>
+        <w:t>1</w:t>
+      </w:r>
+      <w:r>
+        <w:t xml:space="preserve"> CPU Core</w:t>
+      </w:r>
+    </w:p>
+    <w:p>
+      <w:r>
+        <w:t xml:space="preserve">Job-A is sent to the client which then requests the available servers and calculates and compares the fitness values of the servers and schedules Job-A to Server-A. Job-B is then sent to the client and is scheduled to Server-B (as Server-A has no available CPU Cores). Job-A </w:t>
+      </w:r>
+      <w:proofErr w:type="gramStart"/>
+      <w:r>
+        <w:t>completes</w:t>
+      </w:r>
+      <w:proofErr w:type="gramEnd"/>
+      <w:r>
+        <w:t xml:space="preserve"> and the CPU Core on Server-A becomes available again. Job-C is sent to the client and the client calculates and compares the fitness values of the servers. It finds that they have the same fitness value and requests and compares their running jobs and finds that Server-B has a running job while Sever-A does not and schedules Job-C to Server-B.</w:t>
+      </w:r>
+    </w:p>
+    <w:p/>
+    <w:p>
+      <w:r>
+        <w:t xml:space="preserve"> </w:t>
+      </w:r>
+    </w:p>
+    <w:p>
+      <w:pPr>
+        <w:rPr>
+          <w:u w:val="single"/>
+        </w:rPr>
+      </w:pPr>
+      <w:r>
+        <w:rPr>
+          <w:u w:val="single"/>
+        </w:rPr>
+        <w:lastRenderedPageBreak/>
         <w:t>Implementation details</w:t>
       </w:r>
     </w:p>
@@ -221,11 +443,7 @@
       </w:r>
       <w:proofErr w:type="gramEnd"/>
       <w:r>
-        <w:t xml:space="preserve"> requests to see their waiting jobs from the </w:t>
-      </w:r>
-      <w:r>
-        <w:lastRenderedPageBreak/>
-        <w:t xml:space="preserve">server by using the </w:t>
+        <w:t xml:space="preserve"> requests to see their waiting jobs from the server by using the </w:t>
       </w:r>
       <w:proofErr w:type="spellStart"/>
       <w:r>
@@ -253,7 +471,15 @@
       </w:r>
     </w:p>
     <w:p>
-      <w:r>
+      <w:pPr>
+        <w:rPr>
+          <w:u w:val="single"/>
+        </w:rPr>
+      </w:pPr>
+      <w:r>
+        <w:rPr>
+          <w:u w:val="single"/>
+        </w:rPr>
         <w:t>Evaluation</w:t>
       </w:r>
     </w:p>
@@ -277,7 +503,15 @@
       </w:r>
     </w:p>
     <w:p>
-      <w:r>
+      <w:pPr>
+        <w:rPr>
+          <w:u w:val="single"/>
+        </w:rPr>
+      </w:pPr>
+      <w:r>
+        <w:rPr>
+          <w:u w:val="single"/>
+        </w:rPr>
         <w:t>References</w:t>
       </w:r>
     </w:p>

</xml_diff>

<commit_message>
Finished Ass2 Doc and filed class work
</commit_message>
<xml_diff>
--- a/Assignment 2/Resource Utilization and Cost Reduction in Distributed Systems.docx
+++ b/Assignment 2/Resource Utilization and Cost Reduction in Distributed Systems.docx
@@ -376,145 +376,181 @@
       </w:r>
       <w:proofErr w:type="gramEnd"/>
       <w:r>
-        <w:t xml:space="preserve"> client.java, bestFitFinder.java, handshaker.java, msgReader.java, msgWriter.java. The main function is implemented in the “client.java” file and is used to call functions from other classes to allow interaction and scheduling with the server. The main function makes use of the handshake function found in the handshaker class to make the handshake with the server at the start of the interaction between the client and the server. The main method then uses the </w:t>
+        <w:t xml:space="preserve"> client.java, bestFitFinder.java, handshaker.java, msgReader.java, msgWriter.java. The main function is implemented in the “client.java” file and is used to call functions from other classes to allow interaction and scheduling with the server. The main function makes use of the handshake function found in the handshaker class to make the handshake with the server at the start of the interaction between the client and the server. The main method then uses the msgRead and msgSend functions found in the msgReader and msgWriter classes respectively to talk to the server, depending on what the server has sent through. The main function requests a job then requests the available servers and chooses the best server out of the available servers by passing the CPU Cores required and the available servers to the bestFit function in the bestFitFinder class.</w:t>
+      </w:r>
+      <w:r>
+        <w:t xml:space="preserve"> The bestFit function compares the available </w:t>
+      </w:r>
+      <w:proofErr w:type="gramStart"/>
+      <w:r>
+        <w:t>servers</w:t>
+      </w:r>
+      <w:proofErr w:type="gramEnd"/>
+      <w:r>
+        <w:t xml:space="preserve"> requests to see their waiting jobs from the server by using the msgRead and msgSend functions. The bestFit function then returns the best server to be scheduled by the main function.</w:t>
+      </w:r>
+    </w:p>
+    <w:p>
+      <w:pPr>
+        <w:rPr>
+          <w:u w:val="single"/>
+        </w:rPr>
+      </w:pPr>
+      <w:r>
+        <w:rPr>
+          <w:u w:val="single"/>
+        </w:rPr>
+        <w:t>Evaluation</w:t>
+      </w:r>
+    </w:p>
+    <w:p>
+      <w:r>
+        <w:t xml:space="preserve">For the simulation testing, the config files provided in the ds-sim </w:t>
+      </w:r>
+      <w:r>
+        <w:t>GitHub</w:t>
+      </w:r>
+      <w:r>
+        <w:t xml:space="preserve"> repository were used. The Sample configs were used to test and compare my algorithm to the three algorithms in the ds-client (FF, WF, BF). The results from the tests showed that </w:t>
+      </w:r>
+      <w:r>
+        <w:t xml:space="preserve">on average, </w:t>
+      </w:r>
+      <w:r>
+        <w:t xml:space="preserve">my algorithm </w:t>
+      </w:r>
+      <w:r>
+        <w:t>had a faster turnaround time and lower server rental cost. This is due the nature of my algorithm which looks at not only the available space on a server, but also the number of jobs it is running (</w:t>
       </w:r>
       <w:proofErr w:type="spellStart"/>
-      <w:r>
-        <w:t>msgRead</w:t>
+      <w:proofErr w:type="gramStart"/>
+      <w:r>
+        <w:t>ie</w:t>
       </w:r>
       <w:proofErr w:type="spellEnd"/>
       <w:r>
-        <w:t xml:space="preserve"> and </w:t>
+        <w:t>;</w:t>
+      </w:r>
+      <w:proofErr w:type="gramEnd"/>
+      <w:r>
+        <w:t xml:space="preserve"> it looks at if it is able to run more than 1 job at any given time on a single server).</w:t>
+      </w:r>
+      <w:r>
+        <w:t xml:space="preserve"> </w:t>
+      </w:r>
+      <w:r>
+        <w:t>A con of my algorithm doing this is that it can cause a smaller server to be running multiple jobs while a larger server is only running 1 job (</w:t>
       </w:r>
       <w:proofErr w:type="spellStart"/>
-      <w:r>
-        <w:t>msgSend</w:t>
+      <w:proofErr w:type="gramStart"/>
+      <w:r>
+        <w:t>ie</w:t>
       </w:r>
       <w:proofErr w:type="spellEnd"/>
       <w:r>
-        <w:t xml:space="preserve"> functions found in the </w:t>
+        <w:t>;</w:t>
+      </w:r>
+      <w:proofErr w:type="gramEnd"/>
+      <w:r>
+        <w:t xml:space="preserve"> does not maximize resource utilisation). This means it is possible for a medium server to be running 3 small jobs while a large server is only running 1 small job. </w:t>
+      </w:r>
+    </w:p>
+    <w:p>
+      <w:r>
+        <w:t xml:space="preserve">Due to the nature of the three objectives that are to be reached, the algorithm must make a trade off to reach a single objective, causing either one of or both of the other two objectives to not be reached. For example, if the turnaround time </w:t>
+      </w:r>
+      <w:proofErr w:type="gramStart"/>
+      <w:r>
+        <w:t>was</w:t>
+      </w:r>
+      <w:proofErr w:type="gramEnd"/>
+      <w:r>
+        <w:t xml:space="preserve"> to be minimized, you would need to make use of as many servers as possible to have as many jobs running at once as possible, causing the total server rental cost to rise as you are paying for more servers. My algorithm tries to maximize the average turnaround time as a primary objective and lower the total server cost as a secondary, causing the average resource utilisation to be lowered as servers would possibly only run 1 job for the whole test case.</w:t>
+      </w:r>
+    </w:p>
+    <w:p>
+      <w:r>
+        <w:t xml:space="preserve">The results found from my testing were backed up and reflected by the testing conducted </w:t>
+      </w:r>
+      <w:r>
+        <w:t>using week 12’s “</w:t>
       </w:r>
       <w:proofErr w:type="spellStart"/>
       <w:r>
-        <w:t>msgReader</w:t>
+        <w:t>test_results</w:t>
       </w:r>
       <w:proofErr w:type="spellEnd"/>
       <w:r>
-        <w:t xml:space="preserve"> and </w:t>
+        <w:t xml:space="preserve">” file. When run using the “-o </w:t>
       </w:r>
       <w:proofErr w:type="spellStart"/>
       <w:r>
-        <w:t>msgWriter</w:t>
+        <w:t>tt</w:t>
       </w:r>
       <w:proofErr w:type="spellEnd"/>
       <w:r>
-        <w:t xml:space="preserve"> classes respectively to talk to the server, depending on what the server has sent through. The main function requests a job then requests the available servers and chooses the best server out of the available servers by passing the CPU Cores required and the available servers to the </w:t>
+        <w:t xml:space="preserve">” or “-o co” commands, the awarded marks are much higher than when the “-o </w:t>
       </w:r>
       <w:proofErr w:type="spellStart"/>
       <w:r>
-        <w:t>bestFit</w:t>
+        <w:t>ru</w:t>
       </w:r>
       <w:proofErr w:type="spellEnd"/>
       <w:r>
-        <w:t xml:space="preserve"> function in the </w:t>
-      </w:r>
-      <w:proofErr w:type="spellStart"/>
-      <w:r>
-        <w:t>bestFitFinder</w:t>
-      </w:r>
-      <w:proofErr w:type="spellEnd"/>
-      <w:r>
-        <w:t xml:space="preserve"> class.</w:t>
-      </w:r>
-      <w:r>
-        <w:t xml:space="preserve"> The </w:t>
-      </w:r>
-      <w:proofErr w:type="spellStart"/>
-      <w:r>
-        <w:t>bestFit</w:t>
-      </w:r>
-      <w:proofErr w:type="spellEnd"/>
-      <w:r>
-        <w:t xml:space="preserve"> function compares the available </w:t>
-      </w:r>
-      <w:proofErr w:type="gramStart"/>
-      <w:r>
-        <w:t>servers</w:t>
-      </w:r>
-      <w:proofErr w:type="gramEnd"/>
-      <w:r>
-        <w:t xml:space="preserve"> requests to see their waiting jobs from the server by using the </w:t>
-      </w:r>
-      <w:proofErr w:type="spellStart"/>
-      <w:r>
-        <w:t>msgRead</w:t>
-      </w:r>
-      <w:proofErr w:type="spellEnd"/>
-      <w:r>
-        <w:t xml:space="preserve"> and </w:t>
-      </w:r>
-      <w:proofErr w:type="spellStart"/>
-      <w:r>
-        <w:t>msgSend</w:t>
-      </w:r>
-      <w:proofErr w:type="spellEnd"/>
-      <w:r>
-        <w:t xml:space="preserve"> functions. The </w:t>
-      </w:r>
-      <w:proofErr w:type="spellStart"/>
-      <w:r>
-        <w:t>bestFit</w:t>
-      </w:r>
-      <w:proofErr w:type="spellEnd"/>
-      <w:r>
-        <w:t xml:space="preserve"> function then returns the best server to be scheduled by the main function.</w:t>
-      </w:r>
-    </w:p>
-    <w:p>
-      <w:pPr>
-        <w:rPr>
-          <w:u w:val="single"/>
-        </w:rPr>
-      </w:pPr>
-      <w:r>
-        <w:rPr>
-          <w:u w:val="single"/>
-        </w:rPr>
-        <w:t>Evaluation</w:t>
-      </w:r>
+        <w:t xml:space="preserve">” command is used. This highlights how the algorithm leans more towards the maximization of turnaround time and minimization of server rental cost, causing the resource utilisation to lower. </w:t>
+      </w:r>
+      <w:r>
+        <w:t>Although my algorithm maximizes the resource utilisation for some servers (runs multiple jobs on a single server as often as possible), it leaves other servers to run only 1 job for the whole test case, meaning the resource utilisation average is lowered.</w:t>
+      </w:r>
+    </w:p>
+    <w:p>
+      <w:pPr>
+        <w:rPr>
+          <w:u w:val="single"/>
+        </w:rPr>
+      </w:pPr>
+      <w:r>
+        <w:rPr>
+          <w:u w:val="single"/>
+        </w:rPr>
+        <w:t>Conclusion</w:t>
+      </w:r>
+    </w:p>
+    <w:p>
+      <w:r>
+        <w:t>In conclusion, whilst working towards a solution to maximize the resource utilization of my client when compared to the Best Fit algorithm, I was also able to minimize the running cost of the servers. This was able to be done by the implementation of my client of which its main priority was to make as much use of all CPU Cores available in any given server at any given time.</w:t>
+      </w:r>
+    </w:p>
+    <w:p>
+      <w:pPr>
+        <w:rPr>
+          <w:u w:val="single"/>
+        </w:rPr>
+      </w:pPr>
+      <w:r>
+        <w:rPr>
+          <w:u w:val="single"/>
+        </w:rPr>
+        <w:lastRenderedPageBreak/>
+        <w:t>References</w:t>
+      </w:r>
+    </w:p>
+    <w:p>
+      <w:r>
+        <w:t>GitHub Repository:</w:t>
+      </w:r>
+    </w:p>
+    <w:p>
+      <w:hyperlink r:id="rId5" w:history="1">
+        <w:r>
+          <w:rPr>
+            <w:rStyle w:val="Hyperlink"/>
+          </w:rPr>
+          <w:t>https://github.com/Andy1184/COMP3100</w:t>
+        </w:r>
+      </w:hyperlink>
     </w:p>
     <w:p/>
-    <w:p>
-      <w:pPr>
-        <w:rPr>
-          <w:u w:val="single"/>
-        </w:rPr>
-      </w:pPr>
-      <w:r>
-        <w:rPr>
-          <w:u w:val="single"/>
-        </w:rPr>
-        <w:t>Conclusion</w:t>
-      </w:r>
-    </w:p>
-    <w:p>
-      <w:r>
-        <w:t>In conclusion, whilst working towards a solution to maximize the resource utilization of my client when compared to the Best Fit algorithm, I was also able to minimize the running cost of the servers. This was able to be done by the implementation of my client of which its main priority was to make as much use of all CPU Cores available in any given server at any given time.</w:t>
-      </w:r>
-    </w:p>
-    <w:p>
-      <w:pPr>
-        <w:rPr>
-          <w:u w:val="single"/>
-        </w:rPr>
-      </w:pPr>
-      <w:r>
-        <w:rPr>
-          <w:u w:val="single"/>
-        </w:rPr>
-        <w:t>References</w:t>
-      </w:r>
-    </w:p>
     <w:sectPr>
       <w:pgSz w:w="11906" w:h="16838"/>
       <w:pgMar w:top="1440" w:right="1440" w:bottom="1440" w:left="1440" w:header="708" w:footer="708" w:gutter="0"/>
@@ -1083,6 +1119,29 @@
       <w:contextualSpacing/>
     </w:pPr>
   </w:style>
+  <w:style w:type="character" w:styleId="Hyperlink">
+    <w:name w:val="Hyperlink"/>
+    <w:basedOn w:val="DefaultParagraphFont"/>
+    <w:uiPriority w:val="99"/>
+    <w:unhideWhenUsed/>
+    <w:rsid w:val="00C23DF6"/>
+    <w:rPr>
+      <w:color w:val="0563C1" w:themeColor="hyperlink"/>
+      <w:u w:val="single"/>
+    </w:rPr>
+  </w:style>
+  <w:style w:type="character" w:styleId="UnresolvedMention">
+    <w:name w:val="Unresolved Mention"/>
+    <w:basedOn w:val="DefaultParagraphFont"/>
+    <w:uiPriority w:val="99"/>
+    <w:semiHidden/>
+    <w:unhideWhenUsed/>
+    <w:rsid w:val="00C23DF6"/>
+    <w:rPr>
+      <w:color w:val="605E5C"/>
+      <w:shd w:val="clear" w:color="auto" w:fill="E1DFDD"/>
+    </w:rPr>
+  </w:style>
 </w:styles>
 </file>
 

</xml_diff>